<commit_message>
Validations, /Platform (not work)
</commit_message>
<xml_diff>
--- a/Practica/Memoria practica.docx
+++ b/Practica/Memoria practica.docx
@@ -255,24 +255,54 @@
         <w:t>apartaments_rented</w:t>
       </w:r>
       <w:r>
-        <w:t xml:space="preserve">()” y </w:t>
-      </w:r>
-      <w:r>
-        <w:t>“</w:t>
+        <w:t>()” y “</w:t>
       </w:r>
       <w:r>
         <w:t>apartaments_</w:t>
       </w:r>
       <w:r>
-        <w:t>premium</w:t>
-      </w:r>
-      <w:r>
-        <w:t>()”</w:t>
+        <w:t>premium()”</w:t>
       </w:r>
     </w:p>
     <w:p>
       <w:r>
         <w:t>Creamos las rutas correspondientes en el api.php dado que no están integradas en el resource</w:t>
+      </w:r>
+    </w:p>
+    <w:p/>
+    <w:p>
+      <w:r>
+        <w:t>Rellenamos las funciones del apartment controller</w:t>
+      </w:r>
+    </w:p>
+    <w:p>
+      <w:r>
+        <w:tab/>
+        <w:t>-Index</w:t>
+      </w:r>
+    </w:p>
+    <w:p>
+      <w:r>
+        <w:tab/>
+        <w:t>-Store</w:t>
+      </w:r>
+    </w:p>
+    <w:p>
+      <w:r>
+        <w:tab/>
+        <w:t>-Show</w:t>
+      </w:r>
+    </w:p>
+    <w:p>
+      <w:r>
+        <w:tab/>
+        <w:t>-Update</w:t>
+      </w:r>
+    </w:p>
+    <w:p>
+      <w:r>
+        <w:tab/>
+        <w:t>-Destroy</w:t>
       </w:r>
     </w:p>
     <w:p/>

</xml_diff>